<commit_message>
Updated reference to apache pdfbox due to security vulnerability reported from GitHub
</commit_message>
<xml_diff>
--- a/data/Formulare/Jahreszeugnis/Ein_Exemplar_je_Klasse/g_Besondere_Prüfung_Konferenz_Meldeliste.docx
+++ b/data/Formulare/Jahreszeugnis/Ein_Exemplar_je_Klasse/g_Besondere_Prüfung_Konferenz_Meldeliste.docx
@@ -1026,17 +1026,7 @@
           <w:b/>
           <w:bCs/>
         </w:rPr>
-        <w:t xml:space="preserve"> bei Klassen der Jahrgangsstufe</w:t>
-      </w:r>
-      <w:bookmarkStart w:id="1" w:name="_GoBack"/>
-      <w:bookmarkEnd w:id="1"/>
-      <w:r>
-        <w:rPr>
-          <w:rFonts w:ascii="Arial" w:hAnsi="Arial" w:cs="Arial"/>
-          <w:b/>
-          <w:bCs/>
-        </w:rPr>
-        <w:t xml:space="preserve"> 10</w:t>
+        <w:t xml:space="preserve"> bei Klassen der Jahrgangsstufe 10</w:t>
       </w:r>
       <w:r>
         <w:rPr>
@@ -1646,7 +1636,17 @@
           <w:b/>
           <w:bCs/>
         </w:rPr>
-        <w:t>OStRin L. Schleßing</w:t>
+        <w:t>Frau</w:t>
+      </w:r>
+      <w:bookmarkStart w:id="1" w:name="_GoBack"/>
+      <w:bookmarkEnd w:id="1"/>
+      <w:r>
+        <w:rPr>
+          <w:rFonts w:ascii="Arial" w:hAnsi="Arial" w:cs="Arial"/>
+          <w:b/>
+          <w:bCs/>
+        </w:rPr>
+        <w:t xml:space="preserve"> Schleßing</w:t>
       </w:r>
       <w:r>
         <w:rPr>

</xml_diff>